<commit_message>
bug fixing Generate PO, SRS CN Receiving 30%
</commit_message>
<xml_diff>
--- a/Docs/SRS.SI.AMS.SPL - Goods Receiving.docx
+++ b/Docs/SRS.SI.AMS.SPL - Goods Receiving.docx
@@ -244,6 +244,12 @@
         <w:t>PPNBM</w:t>
       </w:r>
       <w:r>
+        <w:tab/>
+      </w:r>
+      <w:r>
+        <w:rPr>
+          <w:lang w:val="en-US"/>
+        </w:rPr>
         <w:tab/>
       </w:r>
       <w:r>
@@ -881,6 +887,14 @@
         <w:tab/>
       </w:r>
       <w:r>
+        <w:rPr>
+          <w:lang w:val="en-US"/>
+        </w:rPr>
+        <w:tab/>
+      </w:r>
+      <w:bookmarkStart w:id="0" w:name="_GoBack"/>
+      <w:bookmarkEnd w:id="0"/>
+      <w:r>
         <w:t>: Tanggal PO, Dipilih, Default tanggal sekarangs</w:t>
       </w:r>
     </w:p>
@@ -4306,8 +4320,6 @@
         </w:numPr>
         <w:ind w:left="1170" w:leftChars="0"/>
       </w:pPr>
-      <w:bookmarkStart w:id="0" w:name="_GoBack"/>
-      <w:bookmarkEnd w:id="0"/>
       <w:r>
         <w:drawing>
           <wp:inline distT="0" distB="0" distL="114300" distR="114300">

</xml_diff>